<commit_message>
First Issue to solve
</commit_message>
<xml_diff>
--- a/TwilioMilstone1.docx
+++ b/TwilioMilstone1.docx
@@ -1251,17 +1251,71 @@
           <w:szCs w:val="18"/>
         </w:rPr>
       </w:pPr>
-      <w:r>
-        <w:rPr>
-          <w:rFonts w:asciiTheme="majorBidi" w:hAnsiTheme="majorBidi" w:cstheme="majorBidi"/>
-          <w:sz w:val="18"/>
-          <w:szCs w:val="18"/>
-        </w:rPr>
-        <w:t>https://github.com/twilio/twilio-csharp/issues</w:t>
-      </w:r>
+      <w:hyperlink r:id="rId11" w:history="1">
+        <w:r>
+          <w:rPr>
+            <w:rStyle w:val="Hyperlink"/>
+            <w:rFonts w:asciiTheme="majorBidi" w:hAnsiTheme="majorBidi" w:cstheme="majorBidi"/>
+            <w:sz w:val="18"/>
+            <w:szCs w:val="18"/>
+          </w:rPr>
+          <w:t>https://github.com/twilio/twilio-csharp/issues</w:t>
+        </w:r>
+      </w:hyperlink>
+    </w:p>
+    <w:p>
+      <w:pPr>
+        <w:rPr>
+          <w:rFonts w:asciiTheme="majorBidi" w:hAnsiTheme="majorBidi" w:cstheme="majorBidi"/>
+          <w:sz w:val="18"/>
+          <w:szCs w:val="18"/>
+        </w:rPr>
+      </w:pPr>
+      <w:r>
+        <w:rPr>
+          <w:rFonts w:asciiTheme="majorBidi" w:hAnsiTheme="majorBidi" w:cstheme="majorBidi"/>
+          <w:sz w:val="18"/>
+          <w:szCs w:val="18"/>
+        </w:rPr>
+        <w:t>My interest is start with following issue which is related to REST service:</w:t>
+      </w:r>
+    </w:p>
+    <w:p>
+      <w:pPr>
+        <w:pStyle w:val="Heading2"/>
+        <w:rPr>
+          <w:sz w:val="20"/>
+          <w:szCs w:val="20"/>
+        </w:rPr>
+      </w:pPr>
+      <w:r>
+        <w:rPr>
+          <w:sz w:val="20"/>
+          <w:szCs w:val="20"/>
+        </w:rPr>
+        <w:t>TwilioRestClient.SendMessage returns SmsSid and SmsStatus instead of MessageSid and MessageStatus</w:t>
+      </w:r>
+    </w:p>
+    <w:p>
+      <w:pPr>
+        <w:rPr>
+          <w:rFonts w:asciiTheme="majorBidi" w:hAnsiTheme="majorBidi" w:cstheme="majorBidi"/>
+          <w:sz w:val="18"/>
+          <w:szCs w:val="18"/>
+        </w:rPr>
+      </w:pPr>
+    </w:p>
+    <w:p>
+      <w:pPr>
+        <w:rPr>
+          <w:rFonts w:asciiTheme="majorBidi" w:hAnsiTheme="majorBidi" w:cstheme="majorBidi"/>
+          <w:sz w:val="18"/>
+          <w:szCs w:val="18"/>
+        </w:rPr>
+      </w:pPr>
     </w:p>
     <w:sectPr>
-      <w:headerReference w:type="default" r:id="rId11"/>
+      <w:headerReference w:type="default" r:id="rId12"/>
       <w:pgSz w:w="12240" w:h="15840"/>
       <w:pgMar w:top="1440" w:right="1440" w:bottom="1440" w:left="1440" w:header="708" w:footer="708" w:gutter="0"/>
       <w:cols w:space="708"/>
@@ -1813,7 +1867,6 @@
     <w:name w:val="Hyperlink"/>
     <w:basedOn w:val="DefaultParagraphFont"/>
     <w:uiPriority w:val="99"/>
-    <w:semiHidden/>
     <w:unhideWhenUsed/>
     <w:rsid w:val="00E31991"/>
     <w:rPr>

</xml_diff>